<commit_message>
Added PongX and Escape Projects.
</commit_message>
<xml_diff>
--- a/docs/Resume - Michael Rallo.docx
+++ b/docs/Resume - Michael Rallo.docx
@@ -201,8 +201,6 @@
         </w:rPr>
         <w:t xml:space="preserve">Targeting </w:t>
       </w:r>
-      <w:bookmarkStart w:id="0" w:name="_GoBack"/>
-      <w:bookmarkEnd w:id="0"/>
       <w:r>
         <w:rPr>
           <w:rFonts w:ascii="Arial" w:hAnsi="Arial" w:cs="Arial"/>
@@ -2049,15 +2047,36 @@
         <w:rPr>
           <w:rFonts w:ascii="Arial" w:hAnsi="Arial" w:cs="Arial"/>
         </w:rPr>
-        <w:t xml:space="preserve"> and </w:t>
-      </w:r>
-      <w:r>
-        <w:rPr>
-          <w:rFonts w:ascii="Arial" w:hAnsi="Arial" w:cs="Arial"/>
-          <w:b/>
-        </w:rPr>
-        <w:t>Microsoft Office.</w:t>
-      </w:r>
+        <w:t xml:space="preserve"> and</w:t>
+      </w:r>
+      <w:r>
+        <w:rPr>
+          <w:rFonts w:ascii="Arial" w:hAnsi="Arial" w:cs="Arial"/>
+        </w:rPr>
+        <w:t xml:space="preserve"> the</w:t>
+      </w:r>
+      <w:r>
+        <w:rPr>
+          <w:rFonts w:ascii="Arial" w:hAnsi="Arial" w:cs="Arial"/>
+        </w:rPr>
+        <w:t xml:space="preserve"> </w:t>
+      </w:r>
+      <w:r>
+        <w:rPr>
+          <w:rFonts w:ascii="Arial" w:hAnsi="Arial" w:cs="Arial"/>
+          <w:b/>
+        </w:rPr>
+        <w:t>Unreal Engine 4.0</w:t>
+      </w:r>
+      <w:r>
+        <w:rPr>
+          <w:rFonts w:ascii="Arial" w:hAnsi="Arial" w:cs="Arial"/>
+          <w:b/>
+        </w:rPr>
+        <w:t>.</w:t>
+      </w:r>
+      <w:bookmarkStart w:id="0" w:name="_GoBack"/>
+      <w:bookmarkEnd w:id="0"/>
     </w:p>
     <w:p>
       <w:pPr>

</xml_diff>

<commit_message>
Format and Added Experience to Resume
</commit_message>
<xml_diff>
--- a/docs/Resume - Michael Rallo.docx
+++ b/docs/Resume - Michael Rallo.docx
@@ -12,8 +12,8 @@
           <w:rFonts w:ascii="Arial" w:hAnsi="Arial" w:cs="Arial"/>
           <w:b/>
           <w:spacing w:val="-1"/>
-          <w:sz w:val="32"/>
-          <w:szCs w:val="32"/>
+          <w:sz w:val="28"/>
+          <w:szCs w:val="28"/>
         </w:rPr>
       </w:pPr>
       <w:r>
@@ -21,8 +21,8 @@
           <w:rFonts w:ascii="Arial" w:hAnsi="Arial" w:cs="Arial"/>
           <w:b/>
           <w:spacing w:val="-1"/>
-          <w:sz w:val="32"/>
-          <w:szCs w:val="32"/>
+          <w:sz w:val="28"/>
+          <w:szCs w:val="28"/>
         </w:rPr>
         <w:t>Michael</w:t>
       </w:r>
@@ -31,8 +31,8 @@
           <w:rFonts w:ascii="Arial" w:hAnsi="Arial" w:cs="Arial"/>
           <w:b/>
           <w:spacing w:val="-2"/>
-          <w:sz w:val="32"/>
-          <w:szCs w:val="32"/>
+          <w:sz w:val="28"/>
+          <w:szCs w:val="28"/>
         </w:rPr>
         <w:t xml:space="preserve"> </w:t>
       </w:r>
@@ -41,8 +41,8 @@
           <w:rFonts w:ascii="Arial" w:hAnsi="Arial" w:cs="Arial"/>
           <w:b/>
           <w:spacing w:val="-1"/>
-          <w:sz w:val="32"/>
-          <w:szCs w:val="32"/>
+          <w:sz w:val="28"/>
+          <w:szCs w:val="28"/>
         </w:rPr>
         <w:t>Rallo</w:t>
       </w:r>
@@ -94,11 +94,15 @@
         <w:jc w:val="center"/>
         <w:rPr>
           <w:rFonts w:ascii="Arial" w:hAnsi="Arial" w:cs="Arial"/>
-        </w:rPr>
-      </w:pPr>
-      <w:r>
-        <w:rPr>
-          <w:rFonts w:ascii="Arial" w:hAnsi="Arial" w:cs="Arial"/>
+          <w:sz w:val="20"/>
+          <w:szCs w:val="20"/>
+        </w:rPr>
+      </w:pPr>
+      <w:r>
+        <w:rPr>
+          <w:rFonts w:ascii="Arial" w:hAnsi="Arial" w:cs="Arial"/>
+          <w:sz w:val="20"/>
+          <w:szCs w:val="20"/>
         </w:rPr>
         <w:t xml:space="preserve">(314) 322-0042 </w:t>
       </w:r>
@@ -106,18 +110,24 @@
         <w:rPr>
           <w:rFonts w:ascii="Arial" w:eastAsia="Times New Roman" w:hAnsi="Arial" w:cs="Arial"/>
           <w:bCs/>
+          <w:sz w:val="20"/>
+          <w:szCs w:val="20"/>
         </w:rPr>
         <w:sym w:font="Wingdings" w:char="F076"/>
       </w:r>
       <w:r>
         <w:rPr>
           <w:rFonts w:ascii="Arial" w:hAnsi="Arial" w:cs="Arial"/>
+          <w:sz w:val="20"/>
+          <w:szCs w:val="20"/>
         </w:rPr>
         <w:t xml:space="preserve"> rallomikework@gmail.com</w:t>
       </w:r>
       <w:r>
         <w:rPr>
           <w:rFonts w:ascii="Arial" w:hAnsi="Arial" w:cs="Arial"/>
+          <w:sz w:val="20"/>
+          <w:szCs w:val="20"/>
         </w:rPr>
         <w:t xml:space="preserve"> </w:t>
       </w:r>
@@ -135,11 +145,15 @@
           <w:rFonts w:ascii="Arial" w:eastAsia="Times New Roman" w:hAnsi="Arial" w:cs="Arial"/>
           <w:bCs/>
           <w:color w:val="FFFFFF" w:themeColor="background1"/>
-        </w:rPr>
-      </w:pPr>
-      <w:r>
-        <w:rPr>
-          <w:rFonts w:ascii="Arial" w:hAnsi="Arial" w:cs="Arial"/>
+          <w:sz w:val="20"/>
+          <w:szCs w:val="20"/>
+        </w:rPr>
+      </w:pPr>
+      <w:r>
+        <w:rPr>
+          <w:rFonts w:ascii="Arial" w:hAnsi="Arial" w:cs="Arial"/>
+          <w:sz w:val="20"/>
+          <w:szCs w:val="20"/>
         </w:rPr>
         <w:t>Online Portfolio:</w:t>
       </w:r>
@@ -147,6 +161,8 @@
         <w:rPr>
           <w:rFonts w:ascii="Arial" w:hAnsi="Arial" w:cs="Arial"/>
           <w:color w:val="FFFFFF" w:themeColor="background1"/>
+          <w:sz w:val="20"/>
+          <w:szCs w:val="20"/>
         </w:rPr>
         <w:t xml:space="preserve"> </w:t>
       </w:r>
@@ -157,6 +173,8 @@
             <w:rFonts w:ascii="Arial" w:eastAsia="Times New Roman" w:hAnsi="Arial" w:cs="Arial"/>
             <w:bCs/>
             <w:color w:val="FFFFFF" w:themeColor="background1"/>
+            <w:sz w:val="20"/>
+            <w:szCs w:val="20"/>
             <w:u w:val="none"/>
           </w:rPr>
           <w:t>rallomike.com</w:t>
@@ -176,11 +194,15 @@
           <w:rFonts w:ascii="Arial" w:eastAsia="Times New Roman" w:hAnsi="Arial" w:cs="Arial"/>
           <w:bCs/>
           <w:color w:val="FFFFFF" w:themeColor="background1"/>
-        </w:rPr>
-      </w:pPr>
-      <w:r>
-        <w:rPr>
-          <w:rFonts w:ascii="Arial" w:hAnsi="Arial" w:cs="Arial"/>
+          <w:sz w:val="20"/>
+          <w:szCs w:val="20"/>
+        </w:rPr>
+      </w:pPr>
+      <w:r>
+        <w:rPr>
+          <w:rFonts w:ascii="Arial" w:hAnsi="Arial" w:cs="Arial"/>
+          <w:sz w:val="20"/>
+          <w:szCs w:val="20"/>
         </w:rPr>
         <w:t>Software/Web Developer</w:t>
       </w:r>
@@ -265,67 +287,21 @@
         <w:contextualSpacing/>
         <w:rPr>
           <w:rFonts w:ascii="Arial" w:hAnsi="Arial" w:cs="Arial"/>
-          <w:sz w:val="22"/>
-          <w:szCs w:val="22"/>
-        </w:rPr>
-      </w:pPr>
-      <w:r>
-        <w:rPr>
-          <w:rFonts w:ascii="Arial" w:hAnsi="Arial" w:cs="Arial"/>
-          <w:sz w:val="22"/>
-          <w:szCs w:val="22"/>
-        </w:rPr>
-        <w:t xml:space="preserve">I am a Software Developer and a Full Stack Web Developer seeking employment where I can utilize my </w:t>
-      </w:r>
-      <w:r>
-        <w:rPr>
-          <w:rFonts w:ascii="Arial" w:hAnsi="Arial" w:cs="Arial"/>
-          <w:sz w:val="22"/>
-          <w:szCs w:val="22"/>
-        </w:rPr>
-        <w:t>expertise of development</w:t>
-      </w:r>
-      <w:r>
-        <w:rPr>
-          <w:rFonts w:ascii="Arial" w:hAnsi="Arial" w:cs="Arial"/>
-          <w:sz w:val="22"/>
-          <w:szCs w:val="22"/>
-        </w:rPr>
-        <w:t xml:space="preserve">, design, and </w:t>
-      </w:r>
-      <w:r>
-        <w:rPr>
-          <w:rFonts w:ascii="Arial" w:hAnsi="Arial" w:cs="Arial"/>
-          <w:sz w:val="22"/>
-          <w:szCs w:val="22"/>
-        </w:rPr>
-        <w:t>vision</w:t>
-      </w:r>
-      <w:r>
-        <w:rPr>
-          <w:rFonts w:ascii="Arial" w:hAnsi="Arial" w:cs="Arial"/>
-          <w:sz w:val="22"/>
-          <w:szCs w:val="22"/>
-        </w:rPr>
-        <w:t xml:space="preserve"> to help meet and exceed the company’s goals.</w:t>
-      </w:r>
-      <w:r>
-        <w:rPr>
-          <w:rFonts w:ascii="Arial" w:hAnsi="Arial" w:cs="Arial"/>
-          <w:sz w:val="22"/>
-          <w:szCs w:val="22"/>
-        </w:rPr>
-        <w:t xml:space="preserve"> I am currently seeking employment in Washington St</w:t>
+        </w:rPr>
+      </w:pPr>
+      <w:r>
+        <w:rPr>
+          <w:rFonts w:ascii="Arial" w:hAnsi="Arial" w:cs="Arial"/>
+        </w:rPr>
+        <w:t xml:space="preserve">I am a Software Developer and a Full Stack Web Developer seeking employment where I can utilize my expertise of development, design, and vision to help meet and exceed the company’s goals. I am </w:t>
       </w:r>
       <w:bookmarkStart w:id="0" w:name="_GoBack"/>
       <w:bookmarkEnd w:id="0"/>
       <w:r>
         <w:rPr>
           <w:rFonts w:ascii="Arial" w:hAnsi="Arial" w:cs="Arial"/>
-          <w:sz w:val="22"/>
-          <w:szCs w:val="22"/>
-        </w:rPr>
-        <w:t>ate where I plan to reside to be with family.</w:t>
+        </w:rPr>
+        <w:t>seeking employment in Washington State where I plan to reside to be with family.</w:t>
       </w:r>
     </w:p>
     <w:p>
@@ -335,8 +311,8 @@
         <w:contextualSpacing/>
         <w:rPr>
           <w:rFonts w:ascii="Arial" w:hAnsi="Arial" w:cs="Arial"/>
-          <w:sz w:val="10"/>
-          <w:szCs w:val="10"/>
+          <w:sz w:val="8"/>
+          <w:szCs w:val="8"/>
         </w:rPr>
       </w:pPr>
     </w:p>
@@ -773,8 +749,8 @@
         <w:rPr>
           <w:rFonts w:ascii="Arial" w:eastAsia="Times New Roman" w:hAnsi="Arial" w:cs="Arial"/>
           <w:bCs/>
-          <w:sz w:val="10"/>
-          <w:szCs w:val="10"/>
+          <w:sz w:val="8"/>
+          <w:szCs w:val="8"/>
           <w:bdr w:val="none" w:sz="0" w:space="0" w:color="auto" w:frame="1"/>
           <w:lang w:eastAsia="ko-KR"/>
         </w:rPr>
@@ -826,16 +802,16 @@
         <w:rPr>
           <w:rFonts w:ascii="Arial" w:hAnsi="Arial" w:cs="Arial"/>
           <w:b/>
-          <w:sz w:val="22"/>
-          <w:szCs w:val="22"/>
-        </w:rPr>
-      </w:pPr>
-      <w:r>
-        <w:rPr>
-          <w:rFonts w:ascii="Arial" w:hAnsi="Arial" w:cs="Arial"/>
-          <w:b/>
-          <w:sz w:val="22"/>
-          <w:szCs w:val="22"/>
+          <w:sz w:val="21"/>
+          <w:szCs w:val="21"/>
+        </w:rPr>
+      </w:pPr>
+      <w:r>
+        <w:rPr>
+          <w:rFonts w:ascii="Arial" w:hAnsi="Arial" w:cs="Arial"/>
+          <w:b/>
+          <w:sz w:val="21"/>
+          <w:szCs w:val="21"/>
         </w:rPr>
         <w:t>2014 – 2017: University of Missouri-Columbia</w:t>
       </w:r>
@@ -961,8 +937,8 @@
         <w:contextualSpacing/>
         <w:rPr>
           <w:rFonts w:ascii="Arial" w:hAnsi="Arial" w:cs="Arial"/>
-          <w:sz w:val="10"/>
-          <w:szCs w:val="10"/>
+          <w:sz w:val="8"/>
+          <w:szCs w:val="8"/>
         </w:rPr>
       </w:pPr>
     </w:p>
@@ -1012,32 +988,19 @@
         <w:rPr>
           <w:rFonts w:ascii="Arial" w:hAnsi="Arial" w:cs="Arial"/>
           <w:b/>
-          <w:sz w:val="22"/>
-          <w:szCs w:val="22"/>
-        </w:rPr>
-      </w:pPr>
-      <w:r>
-        <w:rPr>
-          <w:rFonts w:ascii="Arial" w:hAnsi="Arial" w:cs="Arial"/>
-          <w:b/>
-          <w:sz w:val="22"/>
-          <w:szCs w:val="22"/>
-        </w:rPr>
-        <w:t>Applications</w:t>
-      </w:r>
-    </w:p>
-    <w:p>
-      <w:pPr>
-        <w:pStyle w:val="BodyText"/>
-        <w:ind w:left="0"/>
-        <w:contextualSpacing/>
-        <w:rPr>
-          <w:rFonts w:ascii="Arial" w:hAnsi="Arial" w:cs="Arial"/>
-          <w:b/>
-          <w:sz w:val="4"/>
-          <w:szCs w:val="4"/>
-        </w:rPr>
-      </w:pPr>
+          <w:sz w:val="21"/>
+          <w:szCs w:val="21"/>
+        </w:rPr>
+      </w:pPr>
+      <w:r>
+        <w:rPr>
+          <w:rFonts w:ascii="Arial" w:hAnsi="Arial" w:cs="Arial"/>
+          <w:b/>
+          <w:sz w:val="21"/>
+          <w:szCs w:val="21"/>
+        </w:rPr>
+        <w:t>Development</w:t>
+      </w:r>
     </w:p>
     <w:p>
       <w:pPr>
@@ -1055,20 +1018,33 @@
         <w:rPr>
           <w:rFonts w:ascii="Arial" w:hAnsi="Arial" w:cs="Arial"/>
         </w:rPr>
-        <w:t>Developed</w:t>
-      </w:r>
-      <w:r>
-        <w:rPr>
-          <w:rFonts w:ascii="Arial" w:hAnsi="Arial" w:cs="Arial"/>
-        </w:rPr>
-        <w:t xml:space="preserve"> applications in </w:t>
-      </w:r>
-      <w:r>
-        <w:rPr>
-          <w:rFonts w:ascii="Arial" w:hAnsi="Arial" w:cs="Arial"/>
-          <w:b/>
-        </w:rPr>
-        <w:t>Object Orientated Programming languages</w:t>
+        <w:t>Experience</w:t>
+      </w:r>
+      <w:r>
+        <w:rPr>
+          <w:rFonts w:ascii="Arial" w:hAnsi="Arial" w:cs="Arial"/>
+        </w:rPr>
+        <w:t>d</w:t>
+      </w:r>
+      <w:r>
+        <w:rPr>
+          <w:rFonts w:ascii="Arial" w:hAnsi="Arial" w:cs="Arial"/>
+        </w:rPr>
+        <w:t xml:space="preserve"> in </w:t>
+      </w:r>
+      <w:r>
+        <w:rPr>
+          <w:rFonts w:ascii="Arial" w:hAnsi="Arial" w:cs="Arial"/>
+          <w:b/>
+        </w:rPr>
+        <w:t>Object Orientated Programming L</w:t>
+      </w:r>
+      <w:r>
+        <w:rPr>
+          <w:rFonts w:ascii="Arial" w:hAnsi="Arial" w:cs="Arial"/>
+          <w:b/>
+        </w:rPr>
+        <w:t>anguages</w:t>
       </w:r>
       <w:r>
         <w:rPr>
@@ -1119,19 +1095,16 @@
         <w:contextualSpacing/>
         <w:rPr>
           <w:rFonts w:ascii="Arial" w:hAnsi="Arial" w:cs="Arial"/>
-        </w:rPr>
-      </w:pPr>
-      <w:r>
-        <w:rPr>
-          <w:rFonts w:ascii="Arial" w:hAnsi="Arial" w:cs="Arial"/>
-        </w:rPr>
-        <w:t>Experienced with</w:t>
-      </w:r>
-      <w:r>
-        <w:rPr>
-          <w:rFonts w:ascii="Arial" w:hAnsi="Arial" w:cs="Arial"/>
-        </w:rPr>
-        <w:t xml:space="preserve"> UI Frameworks</w:t>
+          <w:b/>
+          <w:sz w:val="22"/>
+          <w:szCs w:val="22"/>
+        </w:rPr>
+      </w:pPr>
+      <w:r>
+        <w:rPr>
+          <w:rFonts w:ascii="Arial" w:hAnsi="Arial" w:cs="Arial"/>
+        </w:rPr>
+        <w:t>Experienced</w:t>
       </w:r>
       <w:r>
         <w:rPr>
@@ -1143,18 +1116,24 @@
         <w:rPr>
           <w:rFonts w:ascii="Arial" w:hAnsi="Arial" w:cs="Arial"/>
         </w:rPr>
-        <w:t xml:space="preserve">such as </w:t>
-      </w:r>
-      <w:r>
-        <w:rPr>
-          <w:rFonts w:ascii="Arial" w:hAnsi="Arial" w:cs="Arial"/>
-          <w:b/>
-        </w:rPr>
-        <w:t>JavaFX</w:t>
-      </w:r>
-      <w:r>
-        <w:rPr>
-          <w:rFonts w:ascii="Arial" w:hAnsi="Arial" w:cs="Arial"/>
+        <w:t>with</w:t>
+      </w:r>
+      <w:r>
+        <w:rPr>
+          <w:rFonts w:ascii="Arial" w:hAnsi="Arial" w:cs="Arial"/>
+        </w:rPr>
+        <w:t xml:space="preserve"> using low level languages, p</w:t>
+      </w:r>
+      <w:r>
+        <w:rPr>
+          <w:rFonts w:ascii="Arial" w:hAnsi="Arial" w:cs="Arial"/>
+        </w:rPr>
+        <w:t>rimarily</w:t>
+      </w:r>
+      <w:r>
+        <w:rPr>
+          <w:rFonts w:ascii="Arial" w:hAnsi="Arial" w:cs="Arial"/>
+          <w:b/>
         </w:rPr>
         <w:t xml:space="preserve"> </w:t>
       </w:r>
@@ -1163,27 +1142,26 @@
           <w:rFonts w:ascii="Arial" w:hAnsi="Arial" w:cs="Arial"/>
           <w:b/>
         </w:rPr>
-        <w:t>Scenebuilder</w:t>
-      </w:r>
-      <w:r>
-        <w:rPr>
-          <w:rFonts w:ascii="Arial" w:hAnsi="Arial" w:cs="Arial"/>
-          <w:b/>
-        </w:rPr>
-        <w:t xml:space="preserve"> </w:t>
-      </w:r>
-      <w:r>
-        <w:rPr>
-          <w:rFonts w:ascii="Arial" w:hAnsi="Arial" w:cs="Arial"/>
-        </w:rPr>
-        <w:t>and</w:t>
-      </w:r>
-      <w:r>
-        <w:rPr>
-          <w:rFonts w:ascii="Arial" w:hAnsi="Arial" w:cs="Arial"/>
-          <w:b/>
-        </w:rPr>
-        <w:t xml:space="preserve"> QT.</w:t>
+        <w:t>C</w:t>
+      </w:r>
+      <w:r>
+        <w:rPr>
+          <w:rFonts w:ascii="Arial" w:hAnsi="Arial" w:cs="Arial"/>
+        </w:rPr>
+        <w:t xml:space="preserve">, and am experienced with </w:t>
+      </w:r>
+      <w:r>
+        <w:rPr>
+          <w:rFonts w:ascii="Arial" w:hAnsi="Arial" w:cs="Arial"/>
+          <w:b/>
+        </w:rPr>
+        <w:t>CMake</w:t>
+      </w:r>
+      <w:r>
+        <w:rPr>
+          <w:rFonts w:ascii="Arial" w:hAnsi="Arial" w:cs="Arial"/>
+        </w:rPr>
+        <w:t>.</w:t>
       </w:r>
     </w:p>
     <w:p>
@@ -1202,39 +1180,65 @@
         <w:rPr>
           <w:rFonts w:ascii="Arial" w:hAnsi="Arial" w:cs="Arial"/>
         </w:rPr>
-        <w:t xml:space="preserve">Experienced with </w:t>
-      </w:r>
-      <w:r>
-        <w:rPr>
-          <w:rFonts w:ascii="Arial" w:hAnsi="Arial" w:cs="Arial"/>
-        </w:rPr>
-        <w:t xml:space="preserve">creating applications with multiple </w:t>
-      </w:r>
-      <w:r>
-        <w:rPr>
-          <w:rFonts w:ascii="Arial" w:hAnsi="Arial" w:cs="Arial"/>
-          <w:b/>
-        </w:rPr>
-        <w:t>threads</w:t>
-      </w:r>
-      <w:r>
-        <w:rPr>
-          <w:rFonts w:ascii="Arial" w:hAnsi="Arial" w:cs="Arial"/>
-        </w:rPr>
-        <w:t xml:space="preserve"> and </w:t>
-      </w:r>
-      <w:r>
-        <w:rPr>
-          <w:rFonts w:ascii="Arial" w:hAnsi="Arial" w:cs="Arial"/>
-          <w:b/>
-        </w:rPr>
-        <w:t>scenes</w:t>
-      </w:r>
-      <w:r>
-        <w:rPr>
-          <w:rFonts w:ascii="Arial" w:hAnsi="Arial" w:cs="Arial"/>
-        </w:rPr>
-        <w:t>.</w:t>
+        <w:t>Experienced with</w:t>
+      </w:r>
+      <w:r>
+        <w:rPr>
+          <w:rFonts w:ascii="Arial" w:hAnsi="Arial" w:cs="Arial"/>
+        </w:rPr>
+        <w:t xml:space="preserve"> UI Frameworks</w:t>
+      </w:r>
+      <w:r>
+        <w:rPr>
+          <w:rFonts w:ascii="Arial" w:hAnsi="Arial" w:cs="Arial"/>
+        </w:rPr>
+        <w:t xml:space="preserve"> </w:t>
+      </w:r>
+      <w:r>
+        <w:rPr>
+          <w:rFonts w:ascii="Arial" w:hAnsi="Arial" w:cs="Arial"/>
+        </w:rPr>
+        <w:t xml:space="preserve">such as </w:t>
+      </w:r>
+      <w:r>
+        <w:rPr>
+          <w:rFonts w:ascii="Arial" w:hAnsi="Arial" w:cs="Arial"/>
+          <w:b/>
+        </w:rPr>
+        <w:t>JavaFX</w:t>
+      </w:r>
+      <w:r>
+        <w:rPr>
+          <w:rFonts w:ascii="Arial" w:hAnsi="Arial" w:cs="Arial"/>
+        </w:rPr>
+        <w:t xml:space="preserve"> </w:t>
+      </w:r>
+      <w:r>
+        <w:rPr>
+          <w:rFonts w:ascii="Arial" w:hAnsi="Arial" w:cs="Arial"/>
+          <w:b/>
+        </w:rPr>
+        <w:t>Scenebuilder</w:t>
+      </w:r>
+      <w:r>
+        <w:rPr>
+          <w:rFonts w:ascii="Arial" w:hAnsi="Arial" w:cs="Arial"/>
+          <w:b/>
+        </w:rPr>
+        <w:t xml:space="preserve"> </w:t>
+      </w:r>
+      <w:r>
+        <w:rPr>
+          <w:rFonts w:ascii="Arial" w:hAnsi="Arial" w:cs="Arial"/>
+        </w:rPr>
+        <w:t>and</w:t>
+      </w:r>
+      <w:r>
+        <w:rPr>
+          <w:rFonts w:ascii="Arial" w:hAnsi="Arial" w:cs="Arial"/>
+          <w:b/>
+        </w:rPr>
+        <w:t xml:space="preserve"> QT.</w:t>
       </w:r>
     </w:p>
     <w:p>
@@ -1256,46 +1260,33 @@
         <w:rPr>
           <w:rFonts w:ascii="Arial" w:hAnsi="Arial" w:cs="Arial"/>
         </w:rPr>
-        <w:t xml:space="preserve">Developed </w:t>
-      </w:r>
-      <w:r>
-        <w:rPr>
-          <w:rFonts w:ascii="Arial" w:hAnsi="Arial" w:cs="Arial"/>
-        </w:rPr>
-        <w:t>applications using low level languages, p</w:t>
-      </w:r>
-      <w:r>
-        <w:rPr>
-          <w:rFonts w:ascii="Arial" w:hAnsi="Arial" w:cs="Arial"/>
-        </w:rPr>
-        <w:t>rimarily</w:t>
-      </w:r>
-      <w:r>
-        <w:rPr>
-          <w:rFonts w:ascii="Arial" w:hAnsi="Arial" w:cs="Arial"/>
-          <w:b/>
-        </w:rPr>
-        <w:t xml:space="preserve"> </w:t>
-      </w:r>
-      <w:r>
-        <w:rPr>
-          <w:rFonts w:ascii="Arial" w:hAnsi="Arial" w:cs="Arial"/>
-          <w:b/>
-        </w:rPr>
-        <w:t>C</w:t>
-      </w:r>
-      <w:r>
-        <w:rPr>
-          <w:rFonts w:ascii="Arial" w:hAnsi="Arial" w:cs="Arial"/>
-        </w:rPr>
-        <w:t xml:space="preserve">, and am experienced with </w:t>
-      </w:r>
-      <w:r>
-        <w:rPr>
-          <w:rFonts w:ascii="Arial" w:hAnsi="Arial" w:cs="Arial"/>
-          <w:b/>
-        </w:rPr>
-        <w:t>CMake</w:t>
+        <w:t xml:space="preserve">Experienced with </w:t>
+      </w:r>
+      <w:r>
+        <w:rPr>
+          <w:rFonts w:ascii="Arial" w:hAnsi="Arial" w:cs="Arial"/>
+        </w:rPr>
+        <w:t xml:space="preserve">creating applications with multiple </w:t>
+      </w:r>
+      <w:r>
+        <w:rPr>
+          <w:rFonts w:ascii="Arial" w:hAnsi="Arial" w:cs="Arial"/>
+          <w:b/>
+        </w:rPr>
+        <w:t>threads</w:t>
+      </w:r>
+      <w:r>
+        <w:rPr>
+          <w:rFonts w:ascii="Arial" w:hAnsi="Arial" w:cs="Arial"/>
+        </w:rPr>
+        <w:t xml:space="preserve"> and </w:t>
+      </w:r>
+      <w:r>
+        <w:rPr>
+          <w:rFonts w:ascii="Arial" w:hAnsi="Arial" w:cs="Arial"/>
+          <w:b/>
+        </w:rPr>
+        <w:t>scenes</w:t>
       </w:r>
       <w:r>
         <w:rPr>
@@ -1342,7 +1333,10 @@
     <w:p>
       <w:pPr>
         <w:pStyle w:val="BodyText"/>
-        <w:ind w:left="0"/>
+        <w:numPr>
+          <w:ilvl w:val="0"/>
+          <w:numId w:val="5"/>
+        </w:numPr>
         <w:contextualSpacing/>
         <w:rPr>
           <w:rFonts w:ascii="Arial" w:hAnsi="Arial" w:cs="Arial"/>
@@ -1354,25 +1348,130 @@
       <w:r>
         <w:rPr>
           <w:rFonts w:ascii="Arial" w:hAnsi="Arial" w:cs="Arial"/>
+        </w:rPr>
+        <w:t>Experienced with</w:t>
+      </w:r>
+      <w:r>
+        <w:rPr>
+          <w:rFonts w:ascii="Arial" w:hAnsi="Arial" w:cs="Arial"/>
+        </w:rPr>
+        <w:t xml:space="preserve"> Unit Testing</w:t>
+      </w:r>
+      <w:r>
+        <w:rPr>
+          <w:rFonts w:ascii="Arial" w:hAnsi="Arial" w:cs="Arial"/>
+        </w:rPr>
+        <w:t xml:space="preserve"> </w:t>
+      </w:r>
+      <w:r>
+        <w:rPr>
+          <w:rFonts w:ascii="Arial" w:hAnsi="Arial" w:cs="Arial"/>
+        </w:rPr>
+        <w:t>(</w:t>
+      </w:r>
+      <w:r>
+        <w:rPr>
+          <w:rFonts w:ascii="Arial" w:hAnsi="Arial" w:cs="Arial"/>
+          <w:b/>
+        </w:rPr>
+        <w:t>Google Test</w:t>
+      </w:r>
+      <w:r>
+        <w:rPr>
+          <w:rFonts w:ascii="Arial" w:hAnsi="Arial" w:cs="Arial"/>
+        </w:rPr>
+        <w:t>)</w:t>
+      </w:r>
+      <w:r>
+        <w:rPr>
+          <w:rFonts w:ascii="Arial" w:hAnsi="Arial" w:cs="Arial"/>
+          <w:b/>
+        </w:rPr>
+        <w:t xml:space="preserve"> </w:t>
+      </w:r>
+      <w:r>
+        <w:rPr>
+          <w:rFonts w:ascii="Arial" w:hAnsi="Arial" w:cs="Arial"/>
+        </w:rPr>
+        <w:t>and test-driven development.</w:t>
+      </w:r>
+    </w:p>
+    <w:p>
+      <w:pPr>
+        <w:pStyle w:val="BodyText"/>
+        <w:numPr>
+          <w:ilvl w:val="0"/>
+          <w:numId w:val="5"/>
+        </w:numPr>
+        <w:contextualSpacing/>
+        <w:rPr>
+          <w:rFonts w:ascii="Arial" w:hAnsi="Arial" w:cs="Arial"/>
           <w:b/>
           <w:sz w:val="22"/>
           <w:szCs w:val="22"/>
         </w:rPr>
+      </w:pPr>
+      <w:r>
+        <w:rPr>
+          <w:rFonts w:ascii="Arial" w:hAnsi="Arial" w:cs="Arial"/>
+        </w:rPr>
+        <w:t xml:space="preserve">Experienced with Game Engines such as </w:t>
+      </w:r>
+      <w:r>
+        <w:rPr>
+          <w:rFonts w:ascii="Arial" w:hAnsi="Arial" w:cs="Arial"/>
+          <w:b/>
+        </w:rPr>
+        <w:t>Unity</w:t>
+      </w:r>
+      <w:r>
+        <w:rPr>
+          <w:rFonts w:ascii="Arial" w:hAnsi="Arial" w:cs="Arial"/>
+        </w:rPr>
+        <w:t xml:space="preserve"> and the </w:t>
+      </w:r>
+      <w:r>
+        <w:rPr>
+          <w:rFonts w:ascii="Arial" w:hAnsi="Arial" w:cs="Arial"/>
+          <w:b/>
+        </w:rPr>
+        <w:t>Unreal Engine</w:t>
+      </w:r>
+      <w:r>
+        <w:rPr>
+          <w:rFonts w:ascii="Arial" w:hAnsi="Arial" w:cs="Arial"/>
+          <w:b/>
+        </w:rPr>
+        <w:t xml:space="preserve"> 4.0</w:t>
+      </w:r>
+      <w:r>
+        <w:rPr>
+          <w:rFonts w:ascii="Arial" w:hAnsi="Arial" w:cs="Arial"/>
+        </w:rPr>
+        <w:t>.</w:t>
+      </w:r>
+    </w:p>
+    <w:p>
+      <w:pPr>
+        <w:pStyle w:val="BodyText"/>
+        <w:ind w:left="0"/>
+        <w:contextualSpacing/>
+        <w:rPr>
+          <w:rFonts w:ascii="Arial" w:hAnsi="Arial" w:cs="Arial"/>
+          <w:b/>
+          <w:sz w:val="21"/>
+          <w:szCs w:val="21"/>
+        </w:rPr>
+      </w:pPr>
+      <w:r>
+        <w:rPr>
+          <w:rFonts w:ascii="Arial" w:hAnsi="Arial" w:cs="Arial"/>
+          <w:b/>
+          <w:sz w:val="21"/>
+          <w:szCs w:val="21"/>
+        </w:rPr>
         <w:t>Web</w:t>
       </w:r>
-    </w:p>
-    <w:p>
-      <w:pPr>
-        <w:pStyle w:val="BodyText"/>
-        <w:ind w:left="0"/>
-        <w:contextualSpacing/>
-        <w:rPr>
-          <w:rFonts w:ascii="Arial" w:hAnsi="Arial" w:cs="Arial"/>
-          <w:b/>
-          <w:sz w:val="4"/>
-          <w:szCs w:val="4"/>
-        </w:rPr>
-      </w:pPr>
     </w:p>
     <w:p>
       <w:pPr>
@@ -1390,57 +1489,39 @@
         <w:rPr>
           <w:rFonts w:ascii="Arial" w:hAnsi="Arial" w:cs="Arial"/>
         </w:rPr>
-        <w:t xml:space="preserve">Developed Web Apps with </w:t>
-      </w:r>
-      <w:r>
-        <w:rPr>
-          <w:rFonts w:ascii="Arial" w:hAnsi="Arial" w:cs="Arial"/>
-          <w:b/>
-        </w:rPr>
-        <w:t>PHP</w:t>
-      </w:r>
-      <w:r>
-        <w:rPr>
-          <w:rFonts w:ascii="Arial" w:hAnsi="Arial" w:cs="Arial"/>
-        </w:rPr>
-        <w:t xml:space="preserve">, </w:t>
-      </w:r>
-      <w:r>
-        <w:rPr>
-          <w:rFonts w:ascii="Arial" w:hAnsi="Arial" w:cs="Arial"/>
-          <w:b/>
-        </w:rPr>
-        <w:t>HTML5</w:t>
-      </w:r>
-      <w:r>
-        <w:rPr>
-          <w:rFonts w:ascii="Arial" w:hAnsi="Arial" w:cs="Arial"/>
-        </w:rPr>
-        <w:t xml:space="preserve">, </w:t>
-      </w:r>
-      <w:r>
-        <w:rPr>
-          <w:rFonts w:ascii="Arial" w:hAnsi="Arial" w:cs="Arial"/>
-          <w:b/>
-        </w:rPr>
-        <w:t>Javascript</w:t>
-      </w:r>
-      <w:r>
-        <w:rPr>
-          <w:rFonts w:ascii="Arial" w:hAnsi="Arial" w:cs="Arial"/>
-        </w:rPr>
-        <w:t xml:space="preserve">, </w:t>
-      </w:r>
-      <w:r>
-        <w:rPr>
-          <w:rFonts w:ascii="Arial" w:hAnsi="Arial" w:cs="Arial"/>
-          <w:b/>
-        </w:rPr>
-        <w:t>jQuery, Ajax</w:t>
-      </w:r>
-      <w:r>
-        <w:rPr>
-          <w:rFonts w:ascii="Arial" w:hAnsi="Arial" w:cs="Arial"/>
+        <w:t xml:space="preserve">Created Web Apps using </w:t>
+      </w:r>
+      <w:r>
+        <w:rPr>
+          <w:rFonts w:ascii="Arial" w:hAnsi="Arial" w:cs="Arial"/>
+          <w:b/>
+        </w:rPr>
+        <w:t>RESTful</w:t>
+      </w:r>
+      <w:r>
+        <w:rPr>
+          <w:rFonts w:ascii="Arial" w:hAnsi="Arial" w:cs="Arial"/>
+        </w:rPr>
+        <w:t xml:space="preserve"> </w:t>
+      </w:r>
+      <w:r>
+        <w:rPr>
+          <w:rFonts w:ascii="Arial" w:hAnsi="Arial" w:cs="Arial"/>
+          <w:b/>
+        </w:rPr>
+        <w:t>API</w:t>
+      </w:r>
+      <w:r>
+        <w:rPr>
+          <w:rFonts w:ascii="Arial" w:hAnsi="Arial" w:cs="Arial"/>
+          <w:b/>
+        </w:rPr>
+        <w:t>s</w:t>
+      </w:r>
+      <w:r>
+        <w:rPr>
+          <w:rFonts w:ascii="Arial" w:hAnsi="Arial" w:cs="Arial"/>
+          <w:b/>
         </w:rPr>
         <w:t>.</w:t>
       </w:r>
@@ -1461,14 +1542,14 @@
         <w:rPr>
           <w:rFonts w:ascii="Arial" w:hAnsi="Arial" w:cs="Arial"/>
         </w:rPr>
-        <w:t xml:space="preserve">Have worked with frameworks such as </w:t>
-      </w:r>
-      <w:r>
-        <w:rPr>
-          <w:rFonts w:ascii="Arial" w:hAnsi="Arial" w:cs="Arial"/>
-          <w:b/>
-        </w:rPr>
-        <w:t>AngularJS2</w:t>
+        <w:t xml:space="preserve">Developed Web Apps with </w:t>
+      </w:r>
+      <w:r>
+        <w:rPr>
+          <w:rFonts w:ascii="Arial" w:hAnsi="Arial" w:cs="Arial"/>
+          <w:b/>
+        </w:rPr>
+        <w:t>PHP</w:t>
       </w:r>
       <w:r>
         <w:rPr>
@@ -1481,14 +1562,33 @@
           <w:rFonts w:ascii="Arial" w:hAnsi="Arial" w:cs="Arial"/>
           <w:b/>
         </w:rPr>
-        <w:t>Laravel</w:t>
-      </w:r>
-      <w:r>
-        <w:rPr>
-          <w:rFonts w:ascii="Arial" w:hAnsi="Arial" w:cs="Arial"/>
-          <w:b/>
-        </w:rPr>
-        <w:t>, and ReactJS</w:t>
+        <w:t>HTML5</w:t>
+      </w:r>
+      <w:r>
+        <w:rPr>
+          <w:rFonts w:ascii="Arial" w:hAnsi="Arial" w:cs="Arial"/>
+        </w:rPr>
+        <w:t xml:space="preserve">, </w:t>
+      </w:r>
+      <w:r>
+        <w:rPr>
+          <w:rFonts w:ascii="Arial" w:hAnsi="Arial" w:cs="Arial"/>
+          <w:b/>
+        </w:rPr>
+        <w:t>Javascript</w:t>
+      </w:r>
+      <w:r>
+        <w:rPr>
+          <w:rFonts w:ascii="Arial" w:hAnsi="Arial" w:cs="Arial"/>
+        </w:rPr>
+        <w:t xml:space="preserve">, </w:t>
+      </w:r>
+      <w:r>
+        <w:rPr>
+          <w:rFonts w:ascii="Arial" w:hAnsi="Arial" w:cs="Arial"/>
+          <w:b/>
+        </w:rPr>
+        <w:t>jQuery, Ajax</w:t>
       </w:r>
       <w:r>
         <w:rPr>
@@ -1513,27 +1613,46 @@
         <w:rPr>
           <w:rFonts w:ascii="Arial" w:hAnsi="Arial" w:cs="Arial"/>
         </w:rPr>
-        <w:t xml:space="preserve">Created Web Apps using </w:t>
-      </w:r>
-      <w:r>
-        <w:rPr>
-          <w:rFonts w:ascii="Arial" w:hAnsi="Arial" w:cs="Arial"/>
-          <w:b/>
-        </w:rPr>
-        <w:t>RESTful</w:t>
-      </w:r>
-      <w:r>
-        <w:rPr>
-          <w:rFonts w:ascii="Arial" w:hAnsi="Arial" w:cs="Arial"/>
-        </w:rPr>
-        <w:t xml:space="preserve"> </w:t>
-      </w:r>
-      <w:r>
-        <w:rPr>
-          <w:rFonts w:ascii="Arial" w:hAnsi="Arial" w:cs="Arial"/>
-          <w:b/>
-        </w:rPr>
-        <w:t>API.</w:t>
+        <w:t>Experienced</w:t>
+      </w:r>
+      <w:r>
+        <w:rPr>
+          <w:rFonts w:ascii="Arial" w:hAnsi="Arial" w:cs="Arial"/>
+        </w:rPr>
+        <w:t xml:space="preserve"> with frameworks such as </w:t>
+      </w:r>
+      <w:r>
+        <w:rPr>
+          <w:rFonts w:ascii="Arial" w:hAnsi="Arial" w:cs="Arial"/>
+          <w:b/>
+        </w:rPr>
+        <w:t>AngularJS2</w:t>
+      </w:r>
+      <w:r>
+        <w:rPr>
+          <w:rFonts w:ascii="Arial" w:hAnsi="Arial" w:cs="Arial"/>
+        </w:rPr>
+        <w:t xml:space="preserve">, </w:t>
+      </w:r>
+      <w:r>
+        <w:rPr>
+          <w:rFonts w:ascii="Arial" w:hAnsi="Arial" w:cs="Arial"/>
+          <w:b/>
+        </w:rPr>
+        <w:t>Laravel</w:t>
+      </w:r>
+      <w:r>
+        <w:rPr>
+          <w:rFonts w:ascii="Arial" w:hAnsi="Arial" w:cs="Arial"/>
+          <w:b/>
+        </w:rPr>
+        <w:t>, and ReactJS</w:t>
+      </w:r>
+      <w:r>
+        <w:rPr>
+          <w:rFonts w:ascii="Arial" w:hAnsi="Arial" w:cs="Arial"/>
+        </w:rPr>
+        <w:t>.</w:t>
       </w:r>
     </w:p>
     <w:p>
@@ -1654,32 +1773,19 @@
         <w:rPr>
           <w:rFonts w:ascii="Arial" w:hAnsi="Arial" w:cs="Arial"/>
           <w:b/>
-          <w:sz w:val="22"/>
-          <w:szCs w:val="22"/>
-        </w:rPr>
-      </w:pPr>
-      <w:r>
-        <w:rPr>
-          <w:rFonts w:ascii="Arial" w:hAnsi="Arial" w:cs="Arial"/>
-          <w:b/>
-          <w:sz w:val="22"/>
-          <w:szCs w:val="22"/>
+          <w:sz w:val="21"/>
+          <w:szCs w:val="21"/>
+        </w:rPr>
+      </w:pPr>
+      <w:r>
+        <w:rPr>
+          <w:rFonts w:ascii="Arial" w:hAnsi="Arial" w:cs="Arial"/>
+          <w:b/>
+          <w:sz w:val="21"/>
+          <w:szCs w:val="21"/>
         </w:rPr>
         <w:t>AI</w:t>
       </w:r>
-    </w:p>
-    <w:p>
-      <w:pPr>
-        <w:pStyle w:val="BodyText"/>
-        <w:ind w:left="0"/>
-        <w:contextualSpacing/>
-        <w:rPr>
-          <w:rFonts w:ascii="Arial" w:hAnsi="Arial" w:cs="Arial"/>
-          <w:b/>
-          <w:sz w:val="4"/>
-          <w:szCs w:val="4"/>
-        </w:rPr>
-      </w:pPr>
     </w:p>
     <w:p>
       <w:pPr>
@@ -1697,7 +1803,19 @@
         <w:rPr>
           <w:rFonts w:ascii="Arial" w:hAnsi="Arial" w:cs="Arial"/>
         </w:rPr>
-        <w:t xml:space="preserve">Have developed applications that utilizes </w:t>
+        <w:t>Developed</w:t>
+      </w:r>
+      <w:r>
+        <w:rPr>
+          <w:rFonts w:ascii="Arial" w:hAnsi="Arial" w:cs="Arial"/>
+        </w:rPr>
+        <w:t xml:space="preserve"> applications that utilize</w:t>
+      </w:r>
+      <w:r>
+        <w:rPr>
+          <w:rFonts w:ascii="Arial" w:hAnsi="Arial" w:cs="Arial"/>
+        </w:rPr>
+        <w:t xml:space="preserve"> </w:t>
       </w:r>
       <w:r>
         <w:rPr>
@@ -1742,72 +1860,50 @@
         <w:rPr>
           <w:rFonts w:ascii="Arial" w:hAnsi="Arial" w:cs="Arial"/>
         </w:rPr>
-        <w:t xml:space="preserve">Experienced with </w:t>
-      </w:r>
-      <w:r>
-        <w:rPr>
-          <w:rFonts w:ascii="Arial" w:hAnsi="Arial" w:cs="Arial"/>
-          <w:b/>
-        </w:rPr>
-        <w:t>Mini-Max</w:t>
-      </w:r>
-      <w:r>
-        <w:rPr>
-          <w:rFonts w:ascii="Arial" w:hAnsi="Arial" w:cs="Arial"/>
-        </w:rPr>
-        <w:t xml:space="preserve">, </w:t>
-      </w:r>
-      <w:r>
-        <w:rPr>
-          <w:rFonts w:ascii="Arial" w:hAnsi="Arial" w:cs="Arial"/>
-          <w:b/>
-        </w:rPr>
-        <w:t>DFS</w:t>
-      </w:r>
-      <w:r>
-        <w:rPr>
-          <w:rFonts w:ascii="Arial" w:hAnsi="Arial" w:cs="Arial"/>
-        </w:rPr>
-        <w:t xml:space="preserve">, </w:t>
-      </w:r>
-      <w:r>
-        <w:rPr>
-          <w:rFonts w:ascii="Arial" w:hAnsi="Arial" w:cs="Arial"/>
-          <w:b/>
-        </w:rPr>
-        <w:t>BFS</w:t>
-      </w:r>
-      <w:r>
-        <w:rPr>
-          <w:rFonts w:ascii="Arial" w:hAnsi="Arial" w:cs="Arial"/>
-        </w:rPr>
-        <w:t xml:space="preserve">, </w:t>
-      </w:r>
-      <w:r>
-        <w:rPr>
-          <w:rFonts w:ascii="Arial" w:hAnsi="Arial" w:cs="Arial"/>
-          <w:b/>
-        </w:rPr>
-        <w:t>A*</w:t>
-      </w:r>
-      <w:r>
-        <w:rPr>
-          <w:rFonts w:ascii="Arial" w:hAnsi="Arial" w:cs="Arial"/>
-        </w:rPr>
-        <w:t xml:space="preserve"> and </w:t>
-      </w:r>
-      <w:r>
-        <w:rPr>
-          <w:rFonts w:ascii="Arial" w:hAnsi="Arial" w:cs="Arial"/>
-          <w:b/>
-        </w:rPr>
-        <w:t>MRV</w:t>
-      </w:r>
-      <w:r>
-        <w:rPr>
-          <w:rFonts w:ascii="Arial" w:hAnsi="Arial" w:cs="Arial"/>
-        </w:rPr>
-        <w:t xml:space="preserve"> search algorithms.</w:t>
+        <w:t xml:space="preserve">Developed </w:t>
+      </w:r>
+      <w:r>
+        <w:rPr>
+          <w:rFonts w:ascii="Arial" w:hAnsi="Arial" w:cs="Arial"/>
+          <w:b/>
+        </w:rPr>
+        <w:t>AIs</w:t>
+      </w:r>
+      <w:r>
+        <w:rPr>
+          <w:rFonts w:ascii="Arial" w:hAnsi="Arial" w:cs="Arial"/>
+        </w:rPr>
+        <w:t xml:space="preserve"> to play against humans (</w:t>
+      </w:r>
+      <w:r>
+        <w:rPr>
+          <w:rFonts w:ascii="Arial" w:hAnsi="Arial" w:cs="Arial"/>
+        </w:rPr>
+        <w:t xml:space="preserve">Pong, Checkers, </w:t>
+      </w:r>
+      <w:r>
+        <w:rPr>
+          <w:rFonts w:ascii="Arial" w:hAnsi="Arial" w:cs="Arial"/>
+        </w:rPr>
+        <w:t>TicTacToe</w:t>
+      </w:r>
+      <w:r>
+        <w:rPr>
+          <w:rFonts w:ascii="Arial" w:hAnsi="Arial" w:cs="Arial"/>
+        </w:rPr>
+        <w:t>, etc.</w:t>
+      </w:r>
+      <w:r>
+        <w:rPr>
+          <w:rFonts w:ascii="Arial" w:hAnsi="Arial" w:cs="Arial"/>
+        </w:rPr>
+        <w:t>).</w:t>
+      </w:r>
+      <w:r>
+        <w:rPr>
+          <w:rFonts w:ascii="Arial" w:hAnsi="Arial" w:cs="Arial"/>
+        </w:rPr>
+        <w:t xml:space="preserve"> </w:t>
       </w:r>
     </w:p>
     <w:p>
@@ -1826,20 +1922,72 @@
         <w:rPr>
           <w:rFonts w:ascii="Arial" w:hAnsi="Arial" w:cs="Arial"/>
         </w:rPr>
-        <w:t xml:space="preserve">Developed </w:t>
-      </w:r>
-      <w:r>
-        <w:rPr>
-          <w:rFonts w:ascii="Arial" w:hAnsi="Arial" w:cs="Arial"/>
-          <w:b/>
-        </w:rPr>
-        <w:t>AIs</w:t>
-      </w:r>
-      <w:r>
-        <w:rPr>
-          <w:rFonts w:ascii="Arial" w:hAnsi="Arial" w:cs="Arial"/>
-        </w:rPr>
-        <w:t xml:space="preserve"> to play against humans (I.E. Checkers/TicTacToe).</w:t>
+        <w:t xml:space="preserve">Experienced with </w:t>
+      </w:r>
+      <w:r>
+        <w:rPr>
+          <w:rFonts w:ascii="Arial" w:hAnsi="Arial" w:cs="Arial"/>
+          <w:b/>
+        </w:rPr>
+        <w:t>Mini-Max</w:t>
+      </w:r>
+      <w:r>
+        <w:rPr>
+          <w:rFonts w:ascii="Arial" w:hAnsi="Arial" w:cs="Arial"/>
+        </w:rPr>
+        <w:t xml:space="preserve">, </w:t>
+      </w:r>
+      <w:r>
+        <w:rPr>
+          <w:rFonts w:ascii="Arial" w:hAnsi="Arial" w:cs="Arial"/>
+          <w:b/>
+        </w:rPr>
+        <w:t>DFS</w:t>
+      </w:r>
+      <w:r>
+        <w:rPr>
+          <w:rFonts w:ascii="Arial" w:hAnsi="Arial" w:cs="Arial"/>
+        </w:rPr>
+        <w:t xml:space="preserve">, </w:t>
+      </w:r>
+      <w:r>
+        <w:rPr>
+          <w:rFonts w:ascii="Arial" w:hAnsi="Arial" w:cs="Arial"/>
+          <w:b/>
+        </w:rPr>
+        <w:t>BFS</w:t>
+      </w:r>
+      <w:r>
+        <w:rPr>
+          <w:rFonts w:ascii="Arial" w:hAnsi="Arial" w:cs="Arial"/>
+        </w:rPr>
+        <w:t xml:space="preserve">, </w:t>
+      </w:r>
+      <w:r>
+        <w:rPr>
+          <w:rFonts w:ascii="Arial" w:hAnsi="Arial" w:cs="Arial"/>
+          <w:b/>
+        </w:rPr>
+        <w:t>A*</w:t>
+      </w:r>
+      <w:r>
+        <w:rPr>
+          <w:rFonts w:ascii="Arial" w:hAnsi="Arial" w:cs="Arial"/>
+        </w:rPr>
+        <w:t xml:space="preserve"> and </w:t>
+      </w:r>
+      <w:r>
+        <w:rPr>
+          <w:rFonts w:ascii="Arial" w:hAnsi="Arial" w:cs="Arial"/>
+          <w:b/>
+        </w:rPr>
+        <w:t>MRV</w:t>
+      </w:r>
+      <w:r>
+        <w:rPr>
+          <w:rFonts w:ascii="Arial" w:hAnsi="Arial" w:cs="Arial"/>
+        </w:rPr>
+        <w:t xml:space="preserve"> search algorithms.</w:t>
       </w:r>
     </w:p>
     <w:p>
@@ -1850,32 +1998,19 @@
         <w:rPr>
           <w:rFonts w:ascii="Arial" w:hAnsi="Arial" w:cs="Arial"/>
           <w:b/>
-          <w:sz w:val="22"/>
-          <w:szCs w:val="22"/>
-        </w:rPr>
-      </w:pPr>
-      <w:r>
-        <w:rPr>
-          <w:rFonts w:ascii="Arial" w:hAnsi="Arial" w:cs="Arial"/>
-          <w:b/>
-          <w:sz w:val="22"/>
-          <w:szCs w:val="22"/>
+          <w:sz w:val="21"/>
+          <w:szCs w:val="21"/>
+        </w:rPr>
+      </w:pPr>
+      <w:r>
+        <w:rPr>
+          <w:rFonts w:ascii="Arial" w:hAnsi="Arial" w:cs="Arial"/>
+          <w:b/>
+          <w:sz w:val="21"/>
+          <w:szCs w:val="21"/>
         </w:rPr>
         <w:t>Software</w:t>
       </w:r>
-    </w:p>
-    <w:p>
-      <w:pPr>
-        <w:pStyle w:val="BodyText"/>
-        <w:ind w:left="0"/>
-        <w:contextualSpacing/>
-        <w:rPr>
-          <w:rFonts w:ascii="Arial" w:hAnsi="Arial" w:cs="Arial"/>
-          <w:b/>
-          <w:sz w:val="4"/>
-          <w:szCs w:val="4"/>
-        </w:rPr>
-      </w:pPr>
     </w:p>
     <w:p>
       <w:pPr>
@@ -1906,7 +2041,27 @@
         <w:rPr>
           <w:rFonts w:ascii="Arial" w:hAnsi="Arial" w:cs="Arial"/>
         </w:rPr>
-        <w:t xml:space="preserve"> and the Agile/SAFe</w:t>
+        <w:t xml:space="preserve"> and the </w:t>
+      </w:r>
+      <w:r>
+        <w:rPr>
+          <w:rFonts w:ascii="Arial" w:hAnsi="Arial" w:cs="Arial"/>
+          <w:b/>
+        </w:rPr>
+        <w:t>Agile</w:t>
+      </w:r>
+      <w:r>
+        <w:rPr>
+          <w:rFonts w:ascii="Arial" w:hAnsi="Arial" w:cs="Arial"/>
+        </w:rPr>
+        <w:t>/</w:t>
+      </w:r>
+      <w:r>
+        <w:rPr>
+          <w:rFonts w:ascii="Arial" w:hAnsi="Arial" w:cs="Arial"/>
+          <w:b/>
+        </w:rPr>
+        <w:t>SAFe</w:t>
       </w:r>
       <w:r>
         <w:rPr>
@@ -2073,34 +2228,26 @@
         <w:rPr>
           <w:rFonts w:ascii="Arial" w:hAnsi="Arial" w:cs="Arial"/>
         </w:rPr>
-        <w:t xml:space="preserve">Experienced </w:t>
-      </w:r>
-      <w:r>
-        <w:rPr>
-          <w:rFonts w:ascii="Arial" w:hAnsi="Arial" w:cs="Arial"/>
-          <w:b/>
-        </w:rPr>
-        <w:t>with Adobe Photoshop CS6</w:t>
-      </w:r>
-      <w:r>
-        <w:rPr>
-          <w:rFonts w:ascii="Arial" w:hAnsi="Arial" w:cs="Arial"/>
-        </w:rPr>
-        <w:t xml:space="preserve">, </w:t>
-      </w:r>
-      <w:r>
-        <w:rPr>
-          <w:rFonts w:ascii="Arial" w:hAnsi="Arial" w:cs="Arial"/>
-          <w:b/>
-        </w:rPr>
-        <w:t>Sony Vegas Pro 12.0,</w:t>
-      </w:r>
-      <w:r>
-        <w:rPr>
-          <w:rFonts w:ascii="Arial" w:hAnsi="Arial" w:cs="Arial"/>
-          <w:b/>
-        </w:rPr>
-        <w:t xml:space="preserve"> Unity,</w:t>
+        <w:t>Experienced</w:t>
+      </w:r>
+      <w:r>
+        <w:rPr>
+          <w:rFonts w:ascii="Arial" w:hAnsi="Arial" w:cs="Arial"/>
+        </w:rPr>
+        <w:t xml:space="preserve"> with media software such as</w:t>
+      </w:r>
+      <w:r>
+        <w:rPr>
+          <w:rFonts w:ascii="Arial" w:hAnsi="Arial" w:cs="Arial"/>
+        </w:rPr>
+        <w:t xml:space="preserve"> </w:t>
+      </w:r>
+      <w:r>
+        <w:rPr>
+          <w:rFonts w:ascii="Arial" w:hAnsi="Arial" w:cs="Arial"/>
+          <w:b/>
+        </w:rPr>
+        <w:t>Adobe Photoshop CS6</w:t>
       </w:r>
       <w:r>
         <w:rPr>
@@ -2112,12 +2259,6 @@
         <w:rPr>
           <w:rFonts w:ascii="Arial" w:hAnsi="Arial" w:cs="Arial"/>
         </w:rPr>
-        <w:t xml:space="preserve"> the</w:t>
-      </w:r>
-      <w:r>
-        <w:rPr>
-          <w:rFonts w:ascii="Arial" w:hAnsi="Arial" w:cs="Arial"/>
-        </w:rPr>
         <w:t xml:space="preserve"> </w:t>
       </w:r>
       <w:r>
@@ -2125,7 +2266,14 @@
           <w:rFonts w:ascii="Arial" w:hAnsi="Arial" w:cs="Arial"/>
           <w:b/>
         </w:rPr>
-        <w:t>Unreal Engine 4.0.</w:t>
+        <w:t>Sony Vegas Pro 12.0</w:t>
+      </w:r>
+      <w:r>
+        <w:rPr>
+          <w:rFonts w:ascii="Arial" w:hAnsi="Arial" w:cs="Arial"/>
+          <w:b/>
+        </w:rPr>
+        <w:t>.</w:t>
       </w:r>
     </w:p>
     <w:sectPr>

</xml_diff>

<commit_message>
Professional Work Email now Professional, lol
</commit_message>
<xml_diff>
--- a/docs/Resume - Michael Rallo.docx
+++ b/docs/Resume - Michael Rallo.docx
@@ -121,7 +121,23 @@
           <w:sz w:val="20"/>
           <w:szCs w:val="20"/>
         </w:rPr>
-        <w:t xml:space="preserve"> rallomikework@gmail.com</w:t>
+        <w:t xml:space="preserve"> </w:t>
+      </w:r>
+      <w:r>
+        <w:rPr>
+          <w:rFonts w:ascii="Arial" w:hAnsi="Arial" w:cs="Arial"/>
+          <w:sz w:val="20"/>
+          <w:szCs w:val="20"/>
+        </w:rPr>
+        <w:t>michael.s.rallo</w:t>
+      </w:r>
+      <w:r>
+        <w:rPr>
+          <w:rFonts w:ascii="Arial" w:hAnsi="Arial" w:cs="Arial"/>
+          <w:sz w:val="20"/>
+          <w:szCs w:val="20"/>
+        </w:rPr>
+        <w:t>@gmail.com</w:t>
       </w:r>
       <w:r>
         <w:rPr>
@@ -177,7 +193,21 @@
             <w:szCs w:val="20"/>
             <w:u w:val="none"/>
           </w:rPr>
-          <w:t>rallomike.com</w:t>
+          <w:t>rallomik</w:t>
+        </w:r>
+        <w:bookmarkStart w:id="0" w:name="_GoBack"/>
+        <w:bookmarkEnd w:id="0"/>
+        <w:r>
+          <w:rPr>
+            <w:rStyle w:val="Hyperlink"/>
+            <w:rFonts w:ascii="Arial" w:eastAsia="Times New Roman" w:hAnsi="Arial" w:cs="Arial"/>
+            <w:bCs/>
+            <w:color w:val="FFFFFF" w:themeColor="background1"/>
+            <w:sz w:val="20"/>
+            <w:szCs w:val="20"/>
+            <w:u w:val="none"/>
+          </w:rPr>
+          <w:t>e.com</w:t>
         </w:r>
       </w:hyperlink>
     </w:p>
@@ -293,15 +323,7 @@
         <w:rPr>
           <w:rFonts w:ascii="Arial" w:hAnsi="Arial" w:cs="Arial"/>
         </w:rPr>
-        <w:t xml:space="preserve">I am a Software Developer and a Full Stack Web Developer seeking employment where I can utilize my expertise of development, design, and vision to help meet and exceed the company’s goals. I am </w:t>
-      </w:r>
-      <w:bookmarkStart w:id="0" w:name="_GoBack"/>
-      <w:bookmarkEnd w:id="0"/>
-      <w:r>
-        <w:rPr>
-          <w:rFonts w:ascii="Arial" w:hAnsi="Arial" w:cs="Arial"/>
-        </w:rPr>
-        <w:t>seeking employment in Washington State where I plan to reside to be with family.</w:t>
+        <w:t>I am a Software Developer and a Full Stack Web Developer seeking employment where I can utilize my expertise of development, design, and vision to help meet and exceed the company’s goals. I am seeking employment in Washington State where I plan to reside to be with family.</w:t>
       </w:r>
     </w:p>
     <w:p>

</xml_diff>